<commit_message>
Corrección de errores en la guía y actualización
</commit_message>
<xml_diff>
--- a/Guía de instalación.docx
+++ b/Guía de instalación.docx
@@ -126,7 +126,7 @@
           <w:szCs w:val="28"/>
         </w:rPr>
       </w:pPr>
-      <w:hyperlink r:id="rId4" w:history="1">
+      <w:hyperlink r:id="rId5" w:history="1">
         <w:r>
           <w:rPr>
             <w:rStyle w:val="Hipervnculo"/>
@@ -204,7 +204,23 @@
           <w:sz w:val="28"/>
           <w:szCs w:val="28"/>
         </w:rPr>
-        <w:t>Después de eso le damos a CREATE A LOCAL DATABASE, le das el nombre que quieras y la contraseña, pero importante que la versión que usemos sea la 3.5.23 ya que puede haber incompatibilidades en las demás.</w:t>
+        <w:t>Después de eso le damos a CREATE A LOCAL DATABASE, le das el nombre que quieras y la contraseña</w:t>
+      </w:r>
+      <w:r>
+        <w:rPr>
+          <w:rFonts w:ascii="Arial" w:hAnsi="Arial" w:cs="Arial"/>
+          <w:sz w:val="28"/>
+          <w:szCs w:val="28"/>
+        </w:rPr>
+        <w:t xml:space="preserve"> que debe ser 1236</w:t>
+      </w:r>
+      <w:r>
+        <w:rPr>
+          <w:rFonts w:ascii="Arial" w:hAnsi="Arial" w:cs="Arial"/>
+          <w:sz w:val="28"/>
+          <w:szCs w:val="28"/>
+        </w:rPr>
+        <w:t>, pero importante que la versión que usemos sea la 3.5.23 ya que puede haber incompatibilidades en las demás.</w:t>
       </w:r>
     </w:p>
     <w:p>
@@ -301,297 +317,634 @@
           <w:szCs w:val="28"/>
         </w:rPr>
         <w:t>está</w:t>
+      </w:r>
+      <w:r>
+        <w:rPr>
+          <w:rFonts w:ascii="Arial" w:hAnsi="Arial" w:cs="Arial"/>
+          <w:sz w:val="28"/>
+          <w:szCs w:val="28"/>
+        </w:rPr>
+        <w:t xml:space="preserve"> dentro de la carpeta </w:t>
+      </w:r>
+      <w:proofErr w:type="spellStart"/>
+      <w:r>
+        <w:rPr>
+          <w:rFonts w:ascii="Arial" w:hAnsi="Arial" w:cs="Arial"/>
+          <w:sz w:val="28"/>
+          <w:szCs w:val="28"/>
+        </w:rPr>
+        <w:t>databases</w:t>
+      </w:r>
+      <w:proofErr w:type="spellEnd"/>
+      <w:r>
+        <w:rPr>
+          <w:rFonts w:ascii="Arial" w:hAnsi="Arial" w:cs="Arial"/>
+          <w:sz w:val="28"/>
+          <w:szCs w:val="28"/>
+        </w:rPr>
+        <w:t>.</w:t>
+      </w:r>
+    </w:p>
+    <w:p>
+      <w:pPr>
+        <w:rPr>
+          <w:rFonts w:ascii="Arial" w:hAnsi="Arial" w:cs="Arial"/>
+          <w:sz w:val="28"/>
+          <w:szCs w:val="28"/>
+        </w:rPr>
+      </w:pPr>
+      <w:r>
+        <w:rPr>
+          <w:rFonts w:ascii="Arial" w:hAnsi="Arial" w:cs="Arial"/>
+          <w:sz w:val="28"/>
+          <w:szCs w:val="28"/>
+        </w:rPr>
+        <w:t xml:space="preserve">Ya realizado esto le damos a </w:t>
+      </w:r>
+      <w:proofErr w:type="spellStart"/>
+      <w:r>
+        <w:rPr>
+          <w:rFonts w:ascii="Arial" w:hAnsi="Arial" w:cs="Arial"/>
+          <w:sz w:val="28"/>
+          <w:szCs w:val="28"/>
+        </w:rPr>
+        <w:t>start</w:t>
+      </w:r>
+      <w:proofErr w:type="spellEnd"/>
+      <w:r>
+        <w:rPr>
+          <w:rFonts w:ascii="Arial" w:hAnsi="Arial" w:cs="Arial"/>
+          <w:sz w:val="28"/>
+          <w:szCs w:val="28"/>
+        </w:rPr>
+        <w:t xml:space="preserve"> </w:t>
+      </w:r>
+      <w:proofErr w:type="spellStart"/>
+      <w:r>
+        <w:rPr>
+          <w:rFonts w:ascii="Arial" w:hAnsi="Arial" w:cs="Arial"/>
+          <w:sz w:val="28"/>
+          <w:szCs w:val="28"/>
+        </w:rPr>
+        <w:t>database</w:t>
+      </w:r>
+      <w:proofErr w:type="spellEnd"/>
+      <w:r>
+        <w:rPr>
+          <w:rFonts w:ascii="Arial" w:hAnsi="Arial" w:cs="Arial"/>
+          <w:sz w:val="28"/>
+          <w:szCs w:val="28"/>
+        </w:rPr>
+        <w:t xml:space="preserve"> volvemos a la pantalla de inicio, desde inicio vemos nuestra base de datos activa, lo que haremos es pulsar directamente en open, lo cual nos llevara al browser de neo4J.</w:t>
+      </w:r>
+    </w:p>
+    <w:p>
+      <w:pPr>
+        <w:rPr>
+          <w:rFonts w:ascii="Arial" w:hAnsi="Arial" w:cs="Arial"/>
+          <w:sz w:val="28"/>
+          <w:szCs w:val="28"/>
+        </w:rPr>
+      </w:pPr>
+      <w:r>
+        <w:rPr>
+          <w:rFonts w:ascii="Arial" w:hAnsi="Arial" w:cs="Arial"/>
+          <w:sz w:val="28"/>
+          <w:szCs w:val="28"/>
+        </w:rPr>
+        <w:t xml:space="preserve">Para finalizar la parte de neo4J metemos esta sentencia en </w:t>
+      </w:r>
+      <w:proofErr w:type="spellStart"/>
+      <w:r>
+        <w:rPr>
+          <w:rFonts w:ascii="Arial" w:hAnsi="Arial" w:cs="Arial"/>
+          <w:sz w:val="28"/>
+          <w:szCs w:val="28"/>
+        </w:rPr>
+        <w:t>cypher</w:t>
+      </w:r>
+      <w:proofErr w:type="spellEnd"/>
+      <w:r>
+        <w:rPr>
+          <w:rFonts w:ascii="Arial" w:hAnsi="Arial" w:cs="Arial"/>
+          <w:sz w:val="28"/>
+          <w:szCs w:val="28"/>
+        </w:rPr>
+        <w:t>:</w:t>
+      </w:r>
+    </w:p>
+    <w:p>
+      <w:pPr>
+        <w:rPr>
+          <w:rFonts w:ascii="Arial" w:hAnsi="Arial" w:cs="Arial"/>
+          <w:sz w:val="28"/>
+          <w:szCs w:val="28"/>
+        </w:rPr>
+      </w:pPr>
+    </w:p>
+    <w:p>
+      <w:pPr>
+        <w:pStyle w:val="Default"/>
+        <w:rPr>
+          <w:sz w:val="23"/>
+          <w:szCs w:val="23"/>
+        </w:rPr>
+      </w:pPr>
+    </w:p>
+    <w:p>
+      <w:pPr>
+        <w:pStyle w:val="Default"/>
+      </w:pPr>
+      <w:r>
+        <w:t>LOAD CSV WITH HEADERS FROM 'file:///movies.csv' AS line</w:t>
+      </w:r>
+    </w:p>
+    <w:p>
+      <w:pPr>
+        <w:pStyle w:val="Default"/>
+      </w:pPr>
+      <w:r>
+        <w:t>WITH line LIMIT 1000</w:t>
+      </w:r>
+    </w:p>
+    <w:p>
+      <w:pPr>
+        <w:pStyle w:val="Default"/>
+      </w:pPr>
+      <w:r>
+        <w:t>CREATE (</w:t>
+      </w:r>
+      <w:proofErr w:type="spellStart"/>
+      <w:proofErr w:type="gramStart"/>
+      <w:r>
+        <w:t>m:Movie</w:t>
+      </w:r>
+      <w:proofErr w:type="spellEnd"/>
+      <w:proofErr w:type="gramEnd"/>
+      <w:r>
+        <w:t xml:space="preserve"> { </w:t>
+      </w:r>
+      <w:proofErr w:type="spellStart"/>
+      <w:r>
+        <w:t>Title</w:t>
+      </w:r>
+      <w:proofErr w:type="spellEnd"/>
+      <w:r>
+        <w:t xml:space="preserve">: </w:t>
+      </w:r>
+      <w:proofErr w:type="spellStart"/>
+      <w:r>
+        <w:t>line.Title</w:t>
+      </w:r>
+      <w:proofErr w:type="spellEnd"/>
+      <w:r>
+        <w:t xml:space="preserve">, </w:t>
+      </w:r>
+      <w:proofErr w:type="spellStart"/>
+      <w:r>
+        <w:t>Year</w:t>
+      </w:r>
+      <w:proofErr w:type="spellEnd"/>
+      <w:r>
+        <w:t xml:space="preserve">: </w:t>
+      </w:r>
+      <w:proofErr w:type="spellStart"/>
+      <w:r>
+        <w:t>toInteger</w:t>
+      </w:r>
+      <w:proofErr w:type="spellEnd"/>
+      <w:r>
+        <w:t>(</w:t>
+      </w:r>
+      <w:proofErr w:type="spellStart"/>
+      <w:r>
+        <w:t>line.Year</w:t>
+      </w:r>
+      <w:proofErr w:type="spellEnd"/>
+      <w:r>
+        <w:t xml:space="preserve">), Score: </w:t>
+      </w:r>
+      <w:proofErr w:type="spellStart"/>
+      <w:r>
+        <w:t>line.Score</w:t>
+      </w:r>
+      <w:proofErr w:type="spellEnd"/>
+      <w:r>
+        <w:t xml:space="preserve">, </w:t>
+      </w:r>
+      <w:proofErr w:type="spellStart"/>
+      <w:r>
+        <w:t>Metascore</w:t>
+      </w:r>
+      <w:proofErr w:type="spellEnd"/>
+      <w:r>
+        <w:t xml:space="preserve">: </w:t>
+      </w:r>
+      <w:proofErr w:type="spellStart"/>
+      <w:r>
+        <w:t>line.Metascore</w:t>
+      </w:r>
+      <w:proofErr w:type="spellEnd"/>
+      <w:r>
+        <w:t xml:space="preserve">, Director: </w:t>
+      </w:r>
+      <w:proofErr w:type="spellStart"/>
+      <w:r>
+        <w:t>line.Director</w:t>
+      </w:r>
+      <w:proofErr w:type="spellEnd"/>
+      <w:r>
+        <w:t xml:space="preserve">, </w:t>
+      </w:r>
+      <w:proofErr w:type="spellStart"/>
+      <w:r>
+        <w:t>Genre</w:t>
+      </w:r>
+      <w:proofErr w:type="spellEnd"/>
+      <w:r>
+        <w:t xml:space="preserve">: </w:t>
+      </w:r>
+      <w:proofErr w:type="spellStart"/>
+      <w:r>
+        <w:t>line.Genre</w:t>
+      </w:r>
+      <w:proofErr w:type="spellEnd"/>
+      <w:r>
+        <w:t xml:space="preserve"> })</w:t>
+      </w:r>
+    </w:p>
+    <w:p>
+      <w:pPr>
+        <w:rPr>
+          <w:rFonts w:ascii="Arial" w:hAnsi="Arial" w:cs="Arial"/>
+          <w:sz w:val="28"/>
+          <w:szCs w:val="28"/>
+        </w:rPr>
+      </w:pPr>
+    </w:p>
+    <w:p>
+      <w:pPr>
+        <w:rPr>
+          <w:rFonts w:ascii="Arial" w:hAnsi="Arial" w:cs="Arial"/>
+          <w:sz w:val="28"/>
+          <w:szCs w:val="28"/>
+        </w:rPr>
+      </w:pPr>
+    </w:p>
+    <w:p>
+      <w:pPr>
+        <w:rPr>
+          <w:rFonts w:ascii="Arial" w:hAnsi="Arial" w:cs="Arial"/>
+          <w:sz w:val="28"/>
+          <w:szCs w:val="28"/>
+        </w:rPr>
+      </w:pPr>
+    </w:p>
+    <w:p>
+      <w:pPr>
+        <w:rPr>
+          <w:rFonts w:ascii="Arial" w:hAnsi="Arial" w:cs="Arial"/>
+          <w:sz w:val="28"/>
+          <w:szCs w:val="28"/>
+        </w:rPr>
+      </w:pPr>
+    </w:p>
+    <w:p>
+      <w:pPr>
+        <w:rPr>
+          <w:rFonts w:ascii="Arial" w:hAnsi="Arial" w:cs="Arial"/>
+          <w:sz w:val="28"/>
+          <w:szCs w:val="28"/>
+        </w:rPr>
+      </w:pPr>
+    </w:p>
+    <w:p>
+      <w:pPr>
+        <w:rPr>
+          <w:rFonts w:ascii="Arial" w:hAnsi="Arial" w:cs="Arial"/>
+          <w:sz w:val="28"/>
+          <w:szCs w:val="28"/>
+        </w:rPr>
+      </w:pPr>
+    </w:p>
+    <w:p>
+      <w:pPr>
+        <w:rPr>
+          <w:rFonts w:ascii="Arial" w:hAnsi="Arial" w:cs="Arial"/>
+          <w:sz w:val="28"/>
+          <w:szCs w:val="28"/>
+        </w:rPr>
+      </w:pPr>
+      <w:r>
+        <w:rPr>
+          <w:rFonts w:ascii="Arial" w:hAnsi="Arial" w:cs="Arial"/>
+          <w:sz w:val="28"/>
+          <w:szCs w:val="28"/>
+        </w:rPr>
+        <w:lastRenderedPageBreak/>
+        <w:t xml:space="preserve">Una vez hecho esto vamos a ejecutar el </w:t>
+      </w:r>
+      <w:proofErr w:type="spellStart"/>
+      <w:r>
+        <w:rPr>
+          <w:rFonts w:ascii="Arial" w:hAnsi="Arial" w:cs="Arial"/>
+          <w:sz w:val="28"/>
+          <w:szCs w:val="28"/>
+        </w:rPr>
+        <w:t>backend</w:t>
+      </w:r>
+      <w:proofErr w:type="spellEnd"/>
+      <w:r>
+        <w:rPr>
+          <w:rFonts w:ascii="Arial" w:hAnsi="Arial" w:cs="Arial"/>
+          <w:sz w:val="28"/>
+          <w:szCs w:val="28"/>
+        </w:rPr>
+        <w:t xml:space="preserve"> y </w:t>
+      </w:r>
+      <w:proofErr w:type="spellStart"/>
+      <w:r>
+        <w:rPr>
+          <w:rFonts w:ascii="Arial" w:hAnsi="Arial" w:cs="Arial"/>
+          <w:sz w:val="28"/>
+          <w:szCs w:val="28"/>
+        </w:rPr>
+        <w:t>frontend</w:t>
+      </w:r>
+      <w:proofErr w:type="spellEnd"/>
+      <w:r>
+        <w:rPr>
+          <w:rFonts w:ascii="Arial" w:hAnsi="Arial" w:cs="Arial"/>
+          <w:sz w:val="28"/>
+          <w:szCs w:val="28"/>
+        </w:rPr>
+        <w:t>.</w:t>
+      </w:r>
+    </w:p>
+    <w:p>
+      <w:pPr>
+        <w:rPr>
+          <w:rFonts w:ascii="Arial" w:hAnsi="Arial" w:cs="Arial"/>
+          <w:sz w:val="28"/>
+          <w:szCs w:val="28"/>
+        </w:rPr>
+      </w:pPr>
+    </w:p>
+    <w:p>
+      <w:pPr>
+        <w:rPr>
+          <w:rFonts w:ascii="Arial" w:hAnsi="Arial" w:cs="Arial"/>
+          <w:sz w:val="28"/>
+          <w:szCs w:val="28"/>
+        </w:rPr>
+      </w:pPr>
+      <w:r>
+        <w:rPr>
+          <w:rFonts w:ascii="Arial" w:hAnsi="Arial" w:cs="Arial"/>
+          <w:sz w:val="28"/>
+          <w:szCs w:val="28"/>
+        </w:rPr>
+        <w:t xml:space="preserve">Para esto primero sacamos el </w:t>
+      </w:r>
+      <w:proofErr w:type="spellStart"/>
+      <w:r>
+        <w:rPr>
+          <w:rFonts w:ascii="Arial" w:hAnsi="Arial" w:cs="Arial"/>
+          <w:b/>
+          <w:sz w:val="28"/>
+          <w:szCs w:val="28"/>
+          <w:u w:val="single"/>
+        </w:rPr>
+        <w:t>AppBackend</w:t>
+      </w:r>
+      <w:proofErr w:type="spellEnd"/>
+      <w:r>
+        <w:rPr>
+          <w:rFonts w:ascii="Arial" w:hAnsi="Arial" w:cs="Arial"/>
+          <w:sz w:val="28"/>
+          <w:szCs w:val="28"/>
+        </w:rPr>
+        <w:t xml:space="preserve"> del paquete y lo ponemos en el escritorio, después ponemos “cd” en el buscador de </w:t>
+      </w:r>
+      <w:proofErr w:type="gramStart"/>
+      <w:r>
+        <w:rPr>
+          <w:rFonts w:ascii="Arial" w:hAnsi="Arial" w:cs="Arial"/>
+          <w:sz w:val="28"/>
+          <w:szCs w:val="28"/>
+        </w:rPr>
+        <w:t>Windows ,</w:t>
+      </w:r>
+      <w:proofErr w:type="gramEnd"/>
+      <w:r>
+        <w:rPr>
+          <w:rFonts w:ascii="Arial" w:hAnsi="Arial" w:cs="Arial"/>
+          <w:sz w:val="28"/>
+          <w:szCs w:val="28"/>
+        </w:rPr>
+        <w:t xml:space="preserve"> le damos a símbolo del sistemas y escribimos esto “cd Desktop/</w:t>
+      </w:r>
+      <w:proofErr w:type="spellStart"/>
+      <w:r>
+        <w:rPr>
+          <w:rFonts w:ascii="Arial" w:hAnsi="Arial" w:cs="Arial"/>
+          <w:sz w:val="28"/>
+          <w:szCs w:val="28"/>
+        </w:rPr>
+        <w:t>AppBackend</w:t>
+      </w:r>
+      <w:proofErr w:type="spellEnd"/>
+      <w:r>
+        <w:rPr>
+          <w:rFonts w:ascii="Arial" w:hAnsi="Arial" w:cs="Arial"/>
+          <w:sz w:val="28"/>
+          <w:szCs w:val="28"/>
+        </w:rPr>
+        <w:t>”.</w:t>
+      </w:r>
+    </w:p>
+    <w:p>
+      <w:pPr>
+        <w:rPr>
+          <w:rFonts w:ascii="Arial" w:hAnsi="Arial" w:cs="Arial"/>
+          <w:sz w:val="28"/>
+          <w:szCs w:val="28"/>
+        </w:rPr>
+      </w:pPr>
+      <w:r>
+        <w:rPr>
+          <w:rFonts w:ascii="Arial" w:hAnsi="Arial" w:cs="Arial"/>
+          <w:sz w:val="28"/>
+          <w:szCs w:val="28"/>
+        </w:rPr>
+        <w:t xml:space="preserve">Una vez estemos dentro descargamos e instalamos el node.js si no lo tenemos </w:t>
+      </w:r>
+      <w:hyperlink r:id="rId6" w:history="1">
+        <w:r>
+          <w:rPr>
+            <w:rStyle w:val="Hipervnculo"/>
+            <w:rFonts w:ascii="Arial" w:hAnsi="Arial" w:cs="Arial"/>
+            <w:sz w:val="28"/>
+            <w:szCs w:val="28"/>
+          </w:rPr>
+          <w:t>https://nodejs.org/es/download/</w:t>
+        </w:r>
+      </w:hyperlink>
+      <w:r>
+        <w:rPr>
+          <w:rFonts w:ascii="Arial" w:hAnsi="Arial" w:cs="Arial"/>
+          <w:sz w:val="28"/>
+          <w:szCs w:val="28"/>
+        </w:rPr>
+        <w:t xml:space="preserve"> , hay que instalar la versión según sus sistema operativo y versión.</w:t>
+      </w:r>
+    </w:p>
+    <w:p>
+      <w:pPr>
+        <w:rPr>
+          <w:rFonts w:ascii="Arial" w:hAnsi="Arial" w:cs="Arial"/>
+          <w:sz w:val="28"/>
+          <w:szCs w:val="28"/>
+        </w:rPr>
+      </w:pPr>
+      <w:r>
+        <w:rPr>
+          <w:rFonts w:ascii="Arial" w:hAnsi="Arial" w:cs="Arial"/>
+          <w:sz w:val="28"/>
+          <w:szCs w:val="28"/>
+        </w:rPr>
+        <w:t>Después de esto escribimos en la consola “</w:t>
+      </w:r>
+      <w:proofErr w:type="spellStart"/>
+      <w:r>
+        <w:rPr>
+          <w:rFonts w:ascii="Arial" w:hAnsi="Arial" w:cs="Arial"/>
+          <w:sz w:val="28"/>
+          <w:szCs w:val="28"/>
+        </w:rPr>
+        <w:t>npm</w:t>
+      </w:r>
+      <w:proofErr w:type="spellEnd"/>
+      <w:r>
+        <w:rPr>
+          <w:rFonts w:ascii="Arial" w:hAnsi="Arial" w:cs="Arial"/>
+          <w:sz w:val="28"/>
+          <w:szCs w:val="28"/>
+        </w:rPr>
+        <w:t xml:space="preserve"> </w:t>
+      </w:r>
+      <w:proofErr w:type="spellStart"/>
+      <w:r>
+        <w:rPr>
+          <w:rFonts w:ascii="Arial" w:hAnsi="Arial" w:cs="Arial"/>
+          <w:sz w:val="28"/>
+          <w:szCs w:val="28"/>
+        </w:rPr>
+        <w:t>install</w:t>
+      </w:r>
+      <w:proofErr w:type="spellEnd"/>
+      <w:r>
+        <w:rPr>
+          <w:rFonts w:ascii="Arial" w:hAnsi="Arial" w:cs="Arial"/>
+          <w:sz w:val="28"/>
+          <w:szCs w:val="28"/>
+        </w:rPr>
+        <w:t>”, esperamos a que acabe y por último escribimos “</w:t>
+      </w:r>
+      <w:proofErr w:type="spellStart"/>
+      <w:r>
+        <w:rPr>
+          <w:rFonts w:ascii="Arial" w:hAnsi="Arial" w:cs="Arial"/>
+          <w:sz w:val="28"/>
+          <w:szCs w:val="28"/>
+        </w:rPr>
+        <w:t>node</w:t>
+      </w:r>
+      <w:proofErr w:type="spellEnd"/>
+      <w:r>
+        <w:rPr>
+          <w:rFonts w:ascii="Arial" w:hAnsi="Arial" w:cs="Arial"/>
+          <w:sz w:val="28"/>
+          <w:szCs w:val="28"/>
+        </w:rPr>
+        <w:t xml:space="preserve"> app.js</w:t>
+      </w:r>
+      <w:r>
+        <w:rPr>
+          <w:rFonts w:ascii="Arial" w:hAnsi="Arial" w:cs="Arial"/>
+          <w:sz w:val="28"/>
+          <w:szCs w:val="28"/>
+        </w:rPr>
+        <w:t xml:space="preserve">”, y con esto ya debería quedar funcionando el </w:t>
+      </w:r>
+      <w:proofErr w:type="spellStart"/>
+      <w:r>
+        <w:rPr>
+          <w:rFonts w:ascii="Arial" w:hAnsi="Arial" w:cs="Arial"/>
+          <w:sz w:val="28"/>
+          <w:szCs w:val="28"/>
+        </w:rPr>
+        <w:t>backend</w:t>
+      </w:r>
+      <w:proofErr w:type="spellEnd"/>
+      <w:r>
+        <w:rPr>
+          <w:rFonts w:ascii="Arial" w:hAnsi="Arial" w:cs="Arial"/>
+          <w:sz w:val="28"/>
+          <w:szCs w:val="28"/>
+        </w:rPr>
+        <w:t>.</w:t>
+      </w:r>
+    </w:p>
+    <w:p>
+      <w:pPr>
+        <w:rPr>
+          <w:rFonts w:ascii="Arial" w:hAnsi="Arial" w:cs="Arial"/>
+          <w:sz w:val="28"/>
+          <w:szCs w:val="28"/>
+        </w:rPr>
+      </w:pPr>
+    </w:p>
+    <w:p>
+      <w:pPr>
+        <w:rPr>
+          <w:rFonts w:ascii="Arial" w:hAnsi="Arial" w:cs="Arial"/>
+          <w:sz w:val="28"/>
+          <w:szCs w:val="28"/>
+        </w:rPr>
+      </w:pPr>
+      <w:r>
+        <w:rPr>
+          <w:rFonts w:ascii="Arial" w:hAnsi="Arial" w:cs="Arial"/>
+          <w:sz w:val="28"/>
+          <w:szCs w:val="28"/>
+        </w:rPr>
+        <w:t xml:space="preserve">Para el </w:t>
+      </w:r>
+      <w:proofErr w:type="spellStart"/>
+      <w:r>
+        <w:rPr>
+          <w:rFonts w:ascii="Arial" w:hAnsi="Arial" w:cs="Arial"/>
+          <w:b/>
+          <w:sz w:val="28"/>
+          <w:szCs w:val="28"/>
+          <w:u w:val="single"/>
+        </w:rPr>
+        <w:t>AppFrontend</w:t>
+      </w:r>
+      <w:proofErr w:type="spellEnd"/>
+      <w:r>
+        <w:rPr>
+          <w:rFonts w:ascii="Arial" w:hAnsi="Arial" w:cs="Arial"/>
+          <w:b/>
+          <w:sz w:val="28"/>
+          <w:szCs w:val="28"/>
+          <w:u w:val="single"/>
+        </w:rPr>
+        <w:t>…</w:t>
       </w:r>
       <w:bookmarkStart w:id="0" w:name="_GoBack"/>
       <w:bookmarkEnd w:id="0"/>
-      <w:r>
-        <w:rPr>
-          <w:rFonts w:ascii="Arial" w:hAnsi="Arial" w:cs="Arial"/>
-          <w:sz w:val="28"/>
-          <w:szCs w:val="28"/>
-        </w:rPr>
-        <w:t xml:space="preserve"> dentro de la carpeta </w:t>
-      </w:r>
-      <w:proofErr w:type="spellStart"/>
-      <w:r>
-        <w:rPr>
-          <w:rFonts w:ascii="Arial" w:hAnsi="Arial" w:cs="Arial"/>
-          <w:sz w:val="28"/>
-          <w:szCs w:val="28"/>
-        </w:rPr>
-        <w:t>databases</w:t>
-      </w:r>
-      <w:proofErr w:type="spellEnd"/>
-      <w:r>
-        <w:rPr>
-          <w:rFonts w:ascii="Arial" w:hAnsi="Arial" w:cs="Arial"/>
-          <w:sz w:val="28"/>
-          <w:szCs w:val="28"/>
-        </w:rPr>
-        <w:t>.</w:t>
-      </w:r>
-    </w:p>
-    <w:p>
-      <w:pPr>
-        <w:rPr>
-          <w:rFonts w:ascii="Arial" w:hAnsi="Arial" w:cs="Arial"/>
-          <w:sz w:val="28"/>
-          <w:szCs w:val="28"/>
-        </w:rPr>
-      </w:pPr>
-      <w:r>
-        <w:rPr>
-          <w:rFonts w:ascii="Arial" w:hAnsi="Arial" w:cs="Arial"/>
-          <w:sz w:val="28"/>
-          <w:szCs w:val="28"/>
-        </w:rPr>
-        <w:t xml:space="preserve">Ya realizado esto le damos a </w:t>
-      </w:r>
-      <w:proofErr w:type="spellStart"/>
-      <w:r>
-        <w:rPr>
-          <w:rFonts w:ascii="Arial" w:hAnsi="Arial" w:cs="Arial"/>
-          <w:sz w:val="28"/>
-          <w:szCs w:val="28"/>
-        </w:rPr>
-        <w:t>start</w:t>
-      </w:r>
-      <w:proofErr w:type="spellEnd"/>
-      <w:r>
-        <w:rPr>
-          <w:rFonts w:ascii="Arial" w:hAnsi="Arial" w:cs="Arial"/>
-          <w:sz w:val="28"/>
-          <w:szCs w:val="28"/>
-        </w:rPr>
-        <w:t xml:space="preserve"> </w:t>
-      </w:r>
-      <w:proofErr w:type="spellStart"/>
-      <w:r>
-        <w:rPr>
-          <w:rFonts w:ascii="Arial" w:hAnsi="Arial" w:cs="Arial"/>
-          <w:sz w:val="28"/>
-          <w:szCs w:val="28"/>
-        </w:rPr>
-        <w:t>database</w:t>
-      </w:r>
-      <w:proofErr w:type="spellEnd"/>
-      <w:r>
-        <w:rPr>
-          <w:rFonts w:ascii="Arial" w:hAnsi="Arial" w:cs="Arial"/>
-          <w:sz w:val="28"/>
-          <w:szCs w:val="28"/>
-        </w:rPr>
-        <w:t xml:space="preserve"> volvemos a la pantalla de inicio, desde inicio vemos nuestra base de datos activa, lo que haremos es pulsar directamente en open, lo cual nos llevara al browser de neo4J.</w:t>
-      </w:r>
-    </w:p>
-    <w:p>
-      <w:pPr>
-        <w:rPr>
-          <w:rFonts w:ascii="Arial" w:hAnsi="Arial" w:cs="Arial"/>
-          <w:sz w:val="28"/>
-          <w:szCs w:val="28"/>
-        </w:rPr>
-      </w:pPr>
-      <w:r>
-        <w:rPr>
-          <w:rFonts w:ascii="Arial" w:hAnsi="Arial" w:cs="Arial"/>
-          <w:sz w:val="28"/>
-          <w:szCs w:val="28"/>
-        </w:rPr>
-        <w:t xml:space="preserve">Para finalizar la parte de neo4J metemos esta sentencia en </w:t>
-      </w:r>
-      <w:proofErr w:type="spellStart"/>
-      <w:r>
-        <w:rPr>
-          <w:rFonts w:ascii="Arial" w:hAnsi="Arial" w:cs="Arial"/>
-          <w:sz w:val="28"/>
-          <w:szCs w:val="28"/>
-        </w:rPr>
-        <w:t>cypher</w:t>
-      </w:r>
-      <w:proofErr w:type="spellEnd"/>
-      <w:r>
-        <w:rPr>
-          <w:rFonts w:ascii="Arial" w:hAnsi="Arial" w:cs="Arial"/>
-          <w:sz w:val="28"/>
-          <w:szCs w:val="28"/>
-        </w:rPr>
-        <w:t>:</w:t>
-      </w:r>
-    </w:p>
-    <w:p>
-      <w:pPr>
-        <w:rPr>
-          <w:rFonts w:ascii="Arial" w:hAnsi="Arial" w:cs="Arial"/>
-          <w:sz w:val="28"/>
-          <w:szCs w:val="28"/>
-        </w:rPr>
-      </w:pPr>
-    </w:p>
-    <w:p>
-      <w:pPr>
-        <w:autoSpaceDE w:val="0"/>
-        <w:autoSpaceDN w:val="0"/>
-        <w:adjustRightInd w:val="0"/>
-        <w:spacing w:after="0" w:line="240" w:lineRule="auto"/>
-        <w:rPr>
-          <w:rFonts w:ascii="Courier New" w:hAnsi="Courier New" w:cs="Courier New"/>
-          <w:color w:val="000000"/>
-          <w:sz w:val="24"/>
-          <w:szCs w:val="24"/>
-        </w:rPr>
-      </w:pPr>
-      <w:r>
-        <w:rPr>
-          <w:rFonts w:ascii="Courier New" w:hAnsi="Courier New" w:cs="Courier New"/>
-          <w:color w:val="000000"/>
-          <w:sz w:val="24"/>
-          <w:szCs w:val="24"/>
-        </w:rPr>
-        <w:t>LOAD CSV WITH HEADERS FROM 'file:///movies.csv' AS line</w:t>
-      </w:r>
-    </w:p>
-    <w:p>
-      <w:pPr>
-        <w:autoSpaceDE w:val="0"/>
-        <w:autoSpaceDN w:val="0"/>
-        <w:adjustRightInd w:val="0"/>
-        <w:spacing w:after="0" w:line="240" w:lineRule="auto"/>
-        <w:rPr>
-          <w:rFonts w:ascii="Courier New" w:hAnsi="Courier New" w:cs="Courier New"/>
-          <w:color w:val="000000"/>
-          <w:sz w:val="24"/>
-          <w:szCs w:val="24"/>
-        </w:rPr>
-      </w:pPr>
-      <w:r>
-        <w:rPr>
-          <w:rFonts w:ascii="Courier New" w:hAnsi="Courier New" w:cs="Courier New"/>
-          <w:color w:val="000000"/>
-          <w:sz w:val="24"/>
-          <w:szCs w:val="24"/>
-        </w:rPr>
-        <w:t>WITH line LIMIT 1000</w:t>
-      </w:r>
-    </w:p>
-    <w:p>
-      <w:pPr>
-        <w:rPr>
-          <w:rFonts w:ascii="Arial" w:hAnsi="Arial" w:cs="Arial"/>
-          <w:sz w:val="28"/>
-          <w:szCs w:val="28"/>
-        </w:rPr>
-      </w:pPr>
-      <w:r>
-        <w:t>CREATE (</w:t>
-      </w:r>
-      <w:proofErr w:type="spellStart"/>
-      <w:proofErr w:type="gramStart"/>
-      <w:r>
-        <w:t>m:Movie</w:t>
-      </w:r>
-      <w:proofErr w:type="spellEnd"/>
-      <w:proofErr w:type="gramEnd"/>
-      <w:r>
-        <w:t xml:space="preserve"> { </w:t>
-      </w:r>
-      <w:proofErr w:type="spellStart"/>
-      <w:r>
-        <w:t>Title</w:t>
-      </w:r>
-      <w:proofErr w:type="spellEnd"/>
-      <w:r>
-        <w:t xml:space="preserve">: </w:t>
-      </w:r>
-      <w:proofErr w:type="spellStart"/>
-      <w:r>
-        <w:t>line.Title</w:t>
-      </w:r>
-      <w:proofErr w:type="spellEnd"/>
-      <w:r>
-        <w:t xml:space="preserve">, </w:t>
-      </w:r>
-      <w:proofErr w:type="spellStart"/>
-      <w:r>
-        <w:t>Year</w:t>
-      </w:r>
-      <w:proofErr w:type="spellEnd"/>
-      <w:r>
-        <w:t xml:space="preserve">: </w:t>
-      </w:r>
-      <w:proofErr w:type="spellStart"/>
-      <w:r>
-        <w:t>toInteger</w:t>
-      </w:r>
-      <w:proofErr w:type="spellEnd"/>
-      <w:r>
-        <w:t>(</w:t>
-      </w:r>
-      <w:proofErr w:type="spellStart"/>
-      <w:r>
-        <w:t>line.Year</w:t>
-      </w:r>
-      <w:proofErr w:type="spellEnd"/>
-      <w:r>
-        <w:t xml:space="preserve">), Score: </w:t>
-      </w:r>
-      <w:proofErr w:type="spellStart"/>
-      <w:r>
-        <w:t>line.Score</w:t>
-      </w:r>
-      <w:proofErr w:type="spellEnd"/>
-      <w:r>
-        <w:t xml:space="preserve">, </w:t>
-      </w:r>
-      <w:proofErr w:type="spellStart"/>
-      <w:r>
-        <w:t>Metascore</w:t>
-      </w:r>
-      <w:proofErr w:type="spellEnd"/>
-      <w:r>
-        <w:t xml:space="preserve">: </w:t>
-      </w:r>
-      <w:proofErr w:type="spellStart"/>
-      <w:r>
-        <w:t>line.Metascore</w:t>
-      </w:r>
-      <w:proofErr w:type="spellEnd"/>
-      <w:r>
-        <w:t xml:space="preserve">, Director: </w:t>
-      </w:r>
-      <w:proofErr w:type="spellStart"/>
-      <w:r>
-        <w:t>line.Director</w:t>
-      </w:r>
-      <w:proofErr w:type="spellEnd"/>
-      <w:r>
-        <w:t xml:space="preserve">, </w:t>
-      </w:r>
-      <w:proofErr w:type="spellStart"/>
-      <w:r>
-        <w:t>Description</w:t>
-      </w:r>
-      <w:proofErr w:type="spellEnd"/>
-      <w:r>
-        <w:t xml:space="preserve">: </w:t>
-      </w:r>
-      <w:proofErr w:type="spellStart"/>
-      <w:r>
-        <w:t>line.Description</w:t>
-      </w:r>
-      <w:proofErr w:type="spellEnd"/>
-      <w:r>
-        <w:t xml:space="preserve"> })</w:t>
-      </w:r>
-    </w:p>
-    <w:p>
-      <w:pPr>
-        <w:rPr>
-          <w:rFonts w:ascii="Arial" w:hAnsi="Arial" w:cs="Arial"/>
-          <w:sz w:val="28"/>
-          <w:szCs w:val="28"/>
-        </w:rPr>
-      </w:pPr>
     </w:p>
     <w:p>
       <w:pPr>
@@ -1062,6 +1415,22 @@
       <w:u w:val="single"/>
     </w:rPr>
   </w:style>
+  <w:style w:type="paragraph" w:customStyle="1" w:styleId="Default">
+    <w:name w:val="Default"/>
+    <w:rsid w:val="00EE4986"/>
+    <w:pPr>
+      <w:autoSpaceDE w:val="0"/>
+      <w:autoSpaceDN w:val="0"/>
+      <w:adjustRightInd w:val="0"/>
+      <w:spacing w:after="0" w:line="240" w:lineRule="auto"/>
+    </w:pPr>
+    <w:rPr>
+      <w:rFonts w:ascii="Courier New" w:hAnsi="Courier New" w:cs="Courier New"/>
+      <w:color w:val="000000"/>
+      <w:sz w:val="24"/>
+      <w:szCs w:val="24"/>
+    </w:rPr>
+  </w:style>
 </w:styles>
 </file>
 
@@ -1358,4 +1727,16 @@
     </a:ext>
   </a:extLst>
 </a:theme>
+</file>
+
+<file path=customXml/item1.xml><?xml version="1.0" encoding="utf-8"?>
+<b:Sources xmlns:b="http://schemas.openxmlformats.org/officeDocument/2006/bibliography" xmlns="http://schemas.openxmlformats.org/officeDocument/2006/bibliography" SelectedStyle="\APASixthEditionOfficeOnline.xsl" StyleName="APA" Version="6"/>
+</file>
+
+<file path=customXml/itemProps1.xml><?xml version="1.0" encoding="utf-8"?>
+<ds:datastoreItem xmlns:ds="http://schemas.openxmlformats.org/officeDocument/2006/customXml" ds:itemID="{051A1D4B-8CFA-40D2-BDC5-0AE5B271C598}">
+  <ds:schemaRefs>
+    <ds:schemaRef ds:uri="http://schemas.openxmlformats.org/officeDocument/2006/bibliography"/>
+  </ds:schemaRefs>
+</ds:datastoreItem>
 </file>
</xml_diff>

<commit_message>
cambio al codigo en cypher, soulcionado error bbdd
</commit_message>
<xml_diff>
--- a/Guía de instalación.docx
+++ b/Guía de instalación.docx
@@ -450,198 +450,577 @@
           <w:szCs w:val="23"/>
         </w:rPr>
       </w:pPr>
+      <w:r>
+        <w:rPr>
+          <w:sz w:val="23"/>
+          <w:szCs w:val="23"/>
+        </w:rPr>
+        <w:t>LOAD CSV WITH HEADERS FROM 'file:///movies.csv' AS line</w:t>
+      </w:r>
     </w:p>
     <w:p>
       <w:pPr>
         <w:pStyle w:val="Default"/>
-      </w:pPr>
-      <w:r>
-        <w:t>LOAD CSV WITH HEADERS FROM 'file:///movies.csv' AS line</w:t>
+        <w:rPr>
+          <w:sz w:val="23"/>
+          <w:szCs w:val="23"/>
+        </w:rPr>
+      </w:pPr>
+      <w:r>
+        <w:rPr>
+          <w:sz w:val="23"/>
+          <w:szCs w:val="23"/>
+        </w:rPr>
+        <w:t>WITH line LIMIT 1000</w:t>
       </w:r>
     </w:p>
     <w:p>
       <w:pPr>
         <w:pStyle w:val="Default"/>
-      </w:pPr>
-      <w:r>
-        <w:t>WITH line LIMIT 1000</w:t>
+        <w:rPr>
+          <w:sz w:val="23"/>
+          <w:szCs w:val="23"/>
+        </w:rPr>
+      </w:pPr>
+      <w:r>
+        <w:rPr>
+          <w:sz w:val="23"/>
+          <w:szCs w:val="23"/>
+        </w:rPr>
+        <w:t>CREATE</w:t>
+      </w:r>
+      <w:r>
+        <w:rPr>
+          <w:sz w:val="23"/>
+          <w:szCs w:val="23"/>
+        </w:rPr>
+        <w:t xml:space="preserve"> (</w:t>
+      </w:r>
+      <w:proofErr w:type="spellStart"/>
+      <w:proofErr w:type="gramStart"/>
+      <w:r>
+        <w:rPr>
+          <w:sz w:val="23"/>
+          <w:szCs w:val="23"/>
+        </w:rPr>
+        <w:t>m:Movie</w:t>
+      </w:r>
+      <w:proofErr w:type="spellEnd"/>
+      <w:proofErr w:type="gramEnd"/>
+      <w:r>
+        <w:rPr>
+          <w:sz w:val="23"/>
+          <w:szCs w:val="23"/>
+        </w:rPr>
+        <w:t xml:space="preserve"> { </w:t>
+      </w:r>
+      <w:proofErr w:type="spellStart"/>
+      <w:r>
+        <w:rPr>
+          <w:sz w:val="23"/>
+          <w:szCs w:val="23"/>
+        </w:rPr>
+        <w:t>Title</w:t>
+      </w:r>
+      <w:proofErr w:type="spellEnd"/>
+      <w:r>
+        <w:rPr>
+          <w:sz w:val="23"/>
+          <w:szCs w:val="23"/>
+        </w:rPr>
+        <w:t xml:space="preserve">: </w:t>
+      </w:r>
+      <w:proofErr w:type="spellStart"/>
+      <w:r>
+        <w:rPr>
+          <w:sz w:val="23"/>
+          <w:szCs w:val="23"/>
+        </w:rPr>
+        <w:t>line.Title</w:t>
+      </w:r>
+      <w:proofErr w:type="spellEnd"/>
+      <w:r>
+        <w:rPr>
+          <w:sz w:val="23"/>
+          <w:szCs w:val="23"/>
+        </w:rPr>
+        <w:t xml:space="preserve">, </w:t>
+      </w:r>
+      <w:proofErr w:type="spellStart"/>
+      <w:r>
+        <w:rPr>
+          <w:sz w:val="23"/>
+          <w:szCs w:val="23"/>
+        </w:rPr>
+        <w:t>year</w:t>
+      </w:r>
+      <w:proofErr w:type="spellEnd"/>
+      <w:r>
+        <w:rPr>
+          <w:sz w:val="23"/>
+          <w:szCs w:val="23"/>
+        </w:rPr>
+        <w:t xml:space="preserve">: </w:t>
+      </w:r>
+      <w:proofErr w:type="spellStart"/>
+      <w:r>
+        <w:rPr>
+          <w:sz w:val="23"/>
+          <w:szCs w:val="23"/>
+        </w:rPr>
+        <w:t>toInteger</w:t>
+      </w:r>
+      <w:proofErr w:type="spellEnd"/>
+      <w:r>
+        <w:rPr>
+          <w:sz w:val="23"/>
+          <w:szCs w:val="23"/>
+        </w:rPr>
+        <w:t>(</w:t>
+      </w:r>
+      <w:proofErr w:type="spellStart"/>
+      <w:r>
+        <w:rPr>
+          <w:sz w:val="23"/>
+          <w:szCs w:val="23"/>
+        </w:rPr>
+        <w:t>line.Year</w:t>
+      </w:r>
+      <w:proofErr w:type="spellEnd"/>
+      <w:r>
+        <w:rPr>
+          <w:sz w:val="23"/>
+          <w:szCs w:val="23"/>
+        </w:rPr>
+        <w:t xml:space="preserve">), score: </w:t>
+      </w:r>
+      <w:proofErr w:type="spellStart"/>
+      <w:r>
+        <w:rPr>
+          <w:sz w:val="23"/>
+          <w:szCs w:val="23"/>
+        </w:rPr>
+        <w:t>line.Score</w:t>
+      </w:r>
+      <w:proofErr w:type="spellEnd"/>
+      <w:r>
+        <w:rPr>
+          <w:sz w:val="23"/>
+          <w:szCs w:val="23"/>
+        </w:rPr>
+        <w:t xml:space="preserve">, </w:t>
+      </w:r>
+      <w:proofErr w:type="spellStart"/>
+      <w:r>
+        <w:rPr>
+          <w:sz w:val="23"/>
+          <w:szCs w:val="23"/>
+        </w:rPr>
+        <w:t>m</w:t>
+      </w:r>
+      <w:r>
+        <w:rPr>
+          <w:sz w:val="23"/>
+          <w:szCs w:val="23"/>
+        </w:rPr>
+        <w:t>etascore</w:t>
+      </w:r>
+      <w:proofErr w:type="spellEnd"/>
+      <w:r>
+        <w:rPr>
+          <w:sz w:val="23"/>
+          <w:szCs w:val="23"/>
+        </w:rPr>
+        <w:t xml:space="preserve">: </w:t>
+      </w:r>
+      <w:proofErr w:type="spellStart"/>
+      <w:r>
+        <w:rPr>
+          <w:sz w:val="23"/>
+          <w:szCs w:val="23"/>
+        </w:rPr>
+        <w:t>line.Metascore</w:t>
+      </w:r>
+      <w:proofErr w:type="spellEnd"/>
+      <w:r>
+        <w:rPr>
+          <w:sz w:val="23"/>
+          <w:szCs w:val="23"/>
+        </w:rPr>
+        <w:t>})</w:t>
       </w:r>
     </w:p>
     <w:p>
       <w:pPr>
         <w:pStyle w:val="Default"/>
-      </w:pPr>
-      <w:r>
-        <w:t>CREATE (</w:t>
+        <w:rPr>
+          <w:sz w:val="23"/>
+          <w:szCs w:val="23"/>
+        </w:rPr>
+      </w:pPr>
+      <w:r>
+        <w:rPr>
+          <w:sz w:val="23"/>
+          <w:szCs w:val="23"/>
+        </w:rPr>
+        <w:t xml:space="preserve">FOREACH (n IN (CASE WHEN </w:t>
       </w:r>
       <w:proofErr w:type="spellStart"/>
       <w:proofErr w:type="gramStart"/>
       <w:r>
-        <w:t>m:Movie</w:t>
+        <w:rPr>
+          <w:sz w:val="23"/>
+          <w:szCs w:val="23"/>
+        </w:rPr>
+        <w:t>line.Director</w:t>
       </w:r>
       <w:proofErr w:type="spellEnd"/>
       <w:proofErr w:type="gramEnd"/>
       <w:r>
-        <w:t xml:space="preserve"> { </w:t>
-      </w:r>
-      <w:proofErr w:type="spellStart"/>
-      <w:r>
-        <w:t>Title</w:t>
-      </w:r>
-      <w:proofErr w:type="spellEnd"/>
-      <w:r>
+        <w:rPr>
+          <w:sz w:val="23"/>
+          <w:szCs w:val="23"/>
+        </w:rPr>
+        <w:t xml:space="preserve"> IS NULL THEN [] ELSE [1] END) |</w:t>
+      </w:r>
+    </w:p>
+    <w:p>
+      <w:pPr>
+        <w:pStyle w:val="Default"/>
+        <w:rPr>
+          <w:sz w:val="23"/>
+          <w:szCs w:val="23"/>
+        </w:rPr>
+      </w:pPr>
+      <w:r>
+        <w:rPr>
+          <w:sz w:val="23"/>
+          <w:szCs w:val="23"/>
+        </w:rPr>
+        <w:t>MERGE (</w:t>
+      </w:r>
+      <w:proofErr w:type="spellStart"/>
+      <w:proofErr w:type="gramStart"/>
+      <w:r>
+        <w:rPr>
+          <w:sz w:val="23"/>
+          <w:szCs w:val="23"/>
+        </w:rPr>
+        <w:t>d:Director</w:t>
+      </w:r>
+      <w:proofErr w:type="spellEnd"/>
+      <w:proofErr w:type="gramEnd"/>
+      <w:r>
+        <w:rPr>
+          <w:sz w:val="23"/>
+          <w:szCs w:val="23"/>
+        </w:rPr>
+        <w:t xml:space="preserve"> {</w:t>
+      </w:r>
+      <w:proofErr w:type="spellStart"/>
+      <w:r>
+        <w:rPr>
+          <w:sz w:val="23"/>
+          <w:szCs w:val="23"/>
+        </w:rPr>
+        <w:t>name</w:t>
+      </w:r>
+      <w:proofErr w:type="spellEnd"/>
+      <w:r>
+        <w:rPr>
+          <w:sz w:val="23"/>
+          <w:szCs w:val="23"/>
+        </w:rPr>
         <w:t xml:space="preserve">: </w:t>
       </w:r>
       <w:proofErr w:type="spellStart"/>
       <w:r>
-        <w:t>line.Title</w:t>
-      </w:r>
-      <w:proofErr w:type="spellEnd"/>
-      <w:r>
-        <w:t xml:space="preserve">, </w:t>
-      </w:r>
-      <w:proofErr w:type="spellStart"/>
-      <w:r>
-        <w:t>Year</w:t>
-      </w:r>
-      <w:proofErr w:type="spellEnd"/>
-      <w:r>
+        <w:rPr>
+          <w:sz w:val="23"/>
+          <w:szCs w:val="23"/>
+        </w:rPr>
+        <w:t>line.Director</w:t>
+      </w:r>
+      <w:proofErr w:type="spellEnd"/>
+      <w:r>
+        <w:rPr>
+          <w:sz w:val="23"/>
+          <w:szCs w:val="23"/>
+        </w:rPr>
+        <w:t>})</w:t>
+      </w:r>
+    </w:p>
+    <w:p>
+      <w:pPr>
+        <w:pStyle w:val="Default"/>
+        <w:rPr>
+          <w:sz w:val="23"/>
+          <w:szCs w:val="23"/>
+        </w:rPr>
+      </w:pPr>
+      <w:r>
+        <w:rPr>
+          <w:sz w:val="23"/>
+          <w:szCs w:val="23"/>
+        </w:rPr>
+        <w:t>CREATE (d)-</w:t>
+      </w:r>
+      <w:proofErr w:type="gramStart"/>
+      <w:r>
+        <w:rPr>
+          <w:sz w:val="23"/>
+          <w:szCs w:val="23"/>
+        </w:rPr>
+        <w:t>[:DIRECTED</w:t>
+      </w:r>
+      <w:proofErr w:type="gramEnd"/>
+      <w:r>
+        <w:rPr>
+          <w:sz w:val="23"/>
+          <w:szCs w:val="23"/>
+        </w:rPr>
+        <w:t>]-&gt;(m</w:t>
+      </w:r>
+      <w:r>
+        <w:rPr>
+          <w:sz w:val="23"/>
+          <w:szCs w:val="23"/>
+        </w:rPr>
+        <w:t>)</w:t>
+      </w:r>
+    </w:p>
+    <w:p>
+      <w:pPr>
+        <w:pStyle w:val="Default"/>
+        <w:rPr>
+          <w:sz w:val="23"/>
+          <w:szCs w:val="23"/>
+        </w:rPr>
+      </w:pPr>
+      <w:r>
+        <w:rPr>
+          <w:sz w:val="23"/>
+          <w:szCs w:val="23"/>
+        </w:rPr>
+        <w:t>)</w:t>
+      </w:r>
+    </w:p>
+    <w:p>
+      <w:pPr>
+        <w:pStyle w:val="Default"/>
+        <w:rPr>
+          <w:sz w:val="23"/>
+          <w:szCs w:val="23"/>
+        </w:rPr>
+      </w:pPr>
+      <w:r>
+        <w:rPr>
+          <w:sz w:val="23"/>
+          <w:szCs w:val="23"/>
+        </w:rPr>
+        <w:t xml:space="preserve">FOREACH (n IN (CASE WHEN </w:t>
+      </w:r>
+      <w:proofErr w:type="spellStart"/>
+      <w:proofErr w:type="gramStart"/>
+      <w:r>
+        <w:rPr>
+          <w:sz w:val="23"/>
+          <w:szCs w:val="23"/>
+        </w:rPr>
+        <w:t>line.Genre</w:t>
+      </w:r>
+      <w:proofErr w:type="spellEnd"/>
+      <w:proofErr w:type="gramEnd"/>
+      <w:r>
+        <w:rPr>
+          <w:sz w:val="23"/>
+          <w:szCs w:val="23"/>
+        </w:rPr>
+        <w:t xml:space="preserve"> IS NULL THEN [] ELSE [1] END) |</w:t>
+      </w:r>
+    </w:p>
+    <w:p>
+      <w:pPr>
+        <w:pStyle w:val="Default"/>
+        <w:rPr>
+          <w:sz w:val="23"/>
+          <w:szCs w:val="23"/>
+        </w:rPr>
+      </w:pPr>
+      <w:r>
+        <w:rPr>
+          <w:sz w:val="23"/>
+          <w:szCs w:val="23"/>
+        </w:rPr>
+        <w:t>MERGE (</w:t>
+      </w:r>
+      <w:proofErr w:type="spellStart"/>
+      <w:proofErr w:type="gramStart"/>
+      <w:r>
+        <w:rPr>
+          <w:sz w:val="23"/>
+          <w:szCs w:val="23"/>
+        </w:rPr>
+        <w:t>g:Genre</w:t>
+      </w:r>
+      <w:proofErr w:type="spellEnd"/>
+      <w:proofErr w:type="gramEnd"/>
+      <w:r>
+        <w:rPr>
+          <w:sz w:val="23"/>
+          <w:szCs w:val="23"/>
+        </w:rPr>
+        <w:t xml:space="preserve"> {</w:t>
+      </w:r>
+      <w:proofErr w:type="spellStart"/>
+      <w:r>
+        <w:rPr>
+          <w:sz w:val="23"/>
+          <w:szCs w:val="23"/>
+        </w:rPr>
+        <w:t>name</w:t>
+      </w:r>
+      <w:proofErr w:type="spellEnd"/>
+      <w:r>
+        <w:rPr>
+          <w:sz w:val="23"/>
+          <w:szCs w:val="23"/>
+        </w:rPr>
         <w:t xml:space="preserve">: </w:t>
       </w:r>
       <w:proofErr w:type="spellStart"/>
       <w:r>
-        <w:t>toInteger</w:t>
-      </w:r>
-      <w:proofErr w:type="spellEnd"/>
-      <w:r>
-        <w:t>(</w:t>
-      </w:r>
-      <w:proofErr w:type="spellStart"/>
-      <w:r>
-        <w:t>line.Year</w:t>
-      </w:r>
-      <w:proofErr w:type="spellEnd"/>
-      <w:r>
-        <w:t xml:space="preserve">), Score: </w:t>
-      </w:r>
-      <w:proofErr w:type="spellStart"/>
-      <w:r>
-        <w:t>line.Score</w:t>
-      </w:r>
-      <w:proofErr w:type="spellEnd"/>
-      <w:r>
-        <w:t xml:space="preserve">, </w:t>
-      </w:r>
-      <w:proofErr w:type="spellStart"/>
-      <w:r>
-        <w:t>Metascore</w:t>
-      </w:r>
-      <w:proofErr w:type="spellEnd"/>
-      <w:r>
-        <w:t xml:space="preserve">: </w:t>
-      </w:r>
-      <w:proofErr w:type="spellStart"/>
-      <w:r>
-        <w:t>line.Metascore</w:t>
-      </w:r>
-      <w:proofErr w:type="spellEnd"/>
-      <w:r>
-        <w:t xml:space="preserve">, Director: </w:t>
-      </w:r>
-      <w:proofErr w:type="spellStart"/>
-      <w:r>
-        <w:t>line.Director</w:t>
-      </w:r>
-      <w:proofErr w:type="spellEnd"/>
-      <w:r>
-        <w:t xml:space="preserve">, </w:t>
-      </w:r>
-      <w:proofErr w:type="spellStart"/>
-      <w:r>
-        <w:t>Genre</w:t>
-      </w:r>
-      <w:proofErr w:type="spellEnd"/>
-      <w:r>
-        <w:t xml:space="preserve">: </w:t>
-      </w:r>
-      <w:proofErr w:type="spellStart"/>
-      <w:r>
+        <w:rPr>
+          <w:sz w:val="23"/>
+          <w:szCs w:val="23"/>
+        </w:rPr>
         <w:t>line.Genre</w:t>
       </w:r>
       <w:proofErr w:type="spellEnd"/>
       <w:r>
-        <w:t xml:space="preserve"> })</w:t>
-      </w:r>
-    </w:p>
-    <w:p>
-      <w:pPr>
-        <w:rPr>
-          <w:rFonts w:ascii="Arial" w:hAnsi="Arial" w:cs="Arial"/>
-          <w:sz w:val="28"/>
-          <w:szCs w:val="28"/>
-        </w:rPr>
-      </w:pPr>
-    </w:p>
-    <w:p>
-      <w:pPr>
-        <w:rPr>
-          <w:rFonts w:ascii="Arial" w:hAnsi="Arial" w:cs="Arial"/>
-          <w:sz w:val="28"/>
-          <w:szCs w:val="28"/>
-        </w:rPr>
-      </w:pPr>
-    </w:p>
-    <w:p>
-      <w:pPr>
-        <w:rPr>
-          <w:rFonts w:ascii="Arial" w:hAnsi="Arial" w:cs="Arial"/>
-          <w:sz w:val="28"/>
-          <w:szCs w:val="28"/>
-        </w:rPr>
-      </w:pPr>
-    </w:p>
-    <w:p>
-      <w:pPr>
-        <w:rPr>
-          <w:rFonts w:ascii="Arial" w:hAnsi="Arial" w:cs="Arial"/>
-          <w:sz w:val="28"/>
-          <w:szCs w:val="28"/>
-        </w:rPr>
-      </w:pPr>
-    </w:p>
-    <w:p>
-      <w:pPr>
-        <w:rPr>
-          <w:rFonts w:ascii="Arial" w:hAnsi="Arial" w:cs="Arial"/>
-          <w:sz w:val="28"/>
-          <w:szCs w:val="28"/>
-        </w:rPr>
-      </w:pPr>
-    </w:p>
-    <w:p>
-      <w:pPr>
-        <w:rPr>
-          <w:rFonts w:ascii="Arial" w:hAnsi="Arial" w:cs="Arial"/>
-          <w:sz w:val="28"/>
-          <w:szCs w:val="28"/>
-        </w:rPr>
-      </w:pPr>
-    </w:p>
-    <w:p>
-      <w:pPr>
-        <w:rPr>
-          <w:rFonts w:ascii="Arial" w:hAnsi="Arial" w:cs="Arial"/>
-          <w:sz w:val="28"/>
-          <w:szCs w:val="28"/>
-        </w:rPr>
-      </w:pPr>
-      <w:r>
-        <w:rPr>
-          <w:rFonts w:ascii="Arial" w:hAnsi="Arial" w:cs="Arial"/>
-          <w:sz w:val="28"/>
-          <w:szCs w:val="28"/>
-        </w:rPr>
-        <w:lastRenderedPageBreak/>
+        <w:rPr>
+          <w:sz w:val="23"/>
+          <w:szCs w:val="23"/>
+        </w:rPr>
+        <w:t>})</w:t>
+      </w:r>
+    </w:p>
+    <w:p>
+      <w:pPr>
+        <w:pStyle w:val="Default"/>
+        <w:rPr>
+          <w:sz w:val="23"/>
+          <w:szCs w:val="23"/>
+        </w:rPr>
+      </w:pPr>
+      <w:r>
+        <w:rPr>
+          <w:sz w:val="23"/>
+          <w:szCs w:val="23"/>
+        </w:rPr>
+        <w:t>CREATE (m</w:t>
+      </w:r>
+      <w:r>
+        <w:rPr>
+          <w:sz w:val="23"/>
+          <w:szCs w:val="23"/>
+        </w:rPr>
+        <w:t>)-</w:t>
+      </w:r>
+      <w:proofErr w:type="gramStart"/>
+      <w:r>
+        <w:rPr>
+          <w:sz w:val="23"/>
+          <w:szCs w:val="23"/>
+        </w:rPr>
+        <w:t>[:OF</w:t>
+      </w:r>
+      <w:proofErr w:type="gramEnd"/>
+      <w:r>
+        <w:rPr>
+          <w:sz w:val="23"/>
+          <w:szCs w:val="23"/>
+        </w:rPr>
+        <w:t>_GENRE]-&gt;(g)</w:t>
+      </w:r>
+    </w:p>
+    <w:p>
+      <w:pPr>
+        <w:pStyle w:val="Default"/>
+        <w:rPr>
+          <w:sz w:val="23"/>
+          <w:szCs w:val="23"/>
+        </w:rPr>
+      </w:pPr>
+      <w:r>
+        <w:rPr>
+          <w:sz w:val="23"/>
+          <w:szCs w:val="23"/>
+        </w:rPr>
+        <w:t>)</w:t>
+      </w:r>
+    </w:p>
+    <w:p>
+      <w:pPr>
+        <w:rPr>
+          <w:rFonts w:ascii="Arial" w:hAnsi="Arial" w:cs="Arial"/>
+          <w:sz w:val="28"/>
+          <w:szCs w:val="28"/>
+        </w:rPr>
+      </w:pPr>
+      <w:bookmarkStart w:id="0" w:name="_GoBack"/>
+      <w:bookmarkEnd w:id="0"/>
+    </w:p>
+    <w:p>
+      <w:pPr>
+        <w:rPr>
+          <w:rFonts w:ascii="Arial" w:hAnsi="Arial" w:cs="Arial"/>
+          <w:sz w:val="28"/>
+          <w:szCs w:val="28"/>
+        </w:rPr>
+      </w:pPr>
+    </w:p>
+    <w:p>
+      <w:pPr>
+        <w:rPr>
+          <w:rFonts w:ascii="Arial" w:hAnsi="Arial" w:cs="Arial"/>
+          <w:sz w:val="28"/>
+          <w:szCs w:val="28"/>
+        </w:rPr>
+      </w:pPr>
+    </w:p>
+    <w:p>
+      <w:pPr>
+        <w:rPr>
+          <w:rFonts w:ascii="Arial" w:hAnsi="Arial" w:cs="Arial"/>
+          <w:sz w:val="28"/>
+          <w:szCs w:val="28"/>
+        </w:rPr>
+      </w:pPr>
+    </w:p>
+    <w:p>
+      <w:pPr>
+        <w:rPr>
+          <w:rFonts w:ascii="Arial" w:hAnsi="Arial" w:cs="Arial"/>
+          <w:sz w:val="28"/>
+          <w:szCs w:val="28"/>
+        </w:rPr>
+      </w:pPr>
+    </w:p>
+    <w:p>
+      <w:pPr>
+        <w:rPr>
+          <w:rFonts w:ascii="Arial" w:hAnsi="Arial" w:cs="Arial"/>
+          <w:sz w:val="28"/>
+          <w:szCs w:val="28"/>
+        </w:rPr>
+      </w:pPr>
+      <w:r>
+        <w:rPr>
+          <w:rFonts w:ascii="Arial" w:hAnsi="Arial" w:cs="Arial"/>
+          <w:sz w:val="28"/>
+          <w:szCs w:val="28"/>
+        </w:rPr>
         <w:t xml:space="preserve">Una vez hecho esto vamos a ejecutar el </w:t>
       </w:r>
       <w:proofErr w:type="spellStart"/>
@@ -943,8 +1322,6 @@
         </w:rPr>
         <w:t>…</w:t>
       </w:r>
-      <w:bookmarkStart w:id="0" w:name="_GoBack"/>
-      <w:bookmarkEnd w:id="0"/>
     </w:p>
     <w:p>
       <w:pPr>
@@ -1734,7 +2111,7 @@
 </file>
 
 <file path=customXml/itemProps1.xml><?xml version="1.0" encoding="utf-8"?>
-<ds:datastoreItem xmlns:ds="http://schemas.openxmlformats.org/officeDocument/2006/customXml" ds:itemID="{051A1D4B-8CFA-40D2-BDC5-0AE5B271C598}">
+<ds:datastoreItem xmlns:ds="http://schemas.openxmlformats.org/officeDocument/2006/customXml" ds:itemID="{DB3F13B0-C217-4541-8658-386BE5700468}">
   <ds:schemaRefs>
     <ds:schemaRef ds:uri="http://schemas.openxmlformats.org/officeDocument/2006/bibliography"/>
   </ds:schemaRefs>

</xml_diff>

<commit_message>
ultimo cambio al codigo en cypher de node4j
</commit_message>
<xml_diff>
--- a/Guía de instalación.docx
+++ b/Guía de instalación.docx
@@ -487,14 +487,7 @@
           <w:sz w:val="23"/>
           <w:szCs w:val="23"/>
         </w:rPr>
-        <w:t>CREATE</w:t>
-      </w:r>
-      <w:r>
-        <w:rPr>
-          <w:sz w:val="23"/>
-          <w:szCs w:val="23"/>
-        </w:rPr>
-        <w:t xml:space="preserve"> (</w:t>
+        <w:t>CREATE (</w:t>
       </w:r>
       <w:proofErr w:type="spellStart"/>
       <w:proofErr w:type="gramStart"/>
@@ -592,15 +585,15 @@
           <w:sz w:val="23"/>
           <w:szCs w:val="23"/>
         </w:rPr>
-        <w:t xml:space="preserve">), score: </w:t>
-      </w:r>
-      <w:proofErr w:type="spellStart"/>
-      <w:r>
-        <w:rPr>
-          <w:sz w:val="23"/>
-          <w:szCs w:val="23"/>
-        </w:rPr>
-        <w:t>line.Score</w:t>
+        <w:t xml:space="preserve">), director: </w:t>
+      </w:r>
+      <w:proofErr w:type="spellStart"/>
+      <w:r>
+        <w:rPr>
+          <w:sz w:val="23"/>
+          <w:szCs w:val="23"/>
+        </w:rPr>
+        <w:t>line.Director</w:t>
       </w:r>
       <w:proofErr w:type="spellEnd"/>
       <w:r>
@@ -616,14 +609,7 @@
           <w:sz w:val="23"/>
           <w:szCs w:val="23"/>
         </w:rPr>
-        <w:t>m</w:t>
-      </w:r>
-      <w:r>
-        <w:rPr>
-          <w:sz w:val="23"/>
-          <w:szCs w:val="23"/>
-        </w:rPr>
-        <w:t>etascore</w:t>
+        <w:t>metascore</w:t>
       </w:r>
       <w:proofErr w:type="spellEnd"/>
       <w:r>
@@ -647,6 +633,138 @@
           <w:sz w:val="23"/>
           <w:szCs w:val="23"/>
         </w:rPr>
+        <w:t xml:space="preserve">, </w:t>
+      </w:r>
+      <w:proofErr w:type="spellStart"/>
+      <w:r>
+        <w:rPr>
+          <w:sz w:val="23"/>
+          <w:szCs w:val="23"/>
+        </w:rPr>
+        <w:t>genre</w:t>
+      </w:r>
+      <w:proofErr w:type="spellEnd"/>
+      <w:r>
+        <w:rPr>
+          <w:sz w:val="23"/>
+          <w:szCs w:val="23"/>
+        </w:rPr>
+        <w:t xml:space="preserve">: </w:t>
+      </w:r>
+      <w:proofErr w:type="spellStart"/>
+      <w:r>
+        <w:rPr>
+          <w:sz w:val="23"/>
+          <w:szCs w:val="23"/>
+        </w:rPr>
+        <w:t>line.Genre</w:t>
+      </w:r>
+      <w:proofErr w:type="spellEnd"/>
+      <w:r>
+        <w:rPr>
+          <w:sz w:val="23"/>
+          <w:szCs w:val="23"/>
+        </w:rPr>
+        <w:t xml:space="preserve"> })</w:t>
+      </w:r>
+    </w:p>
+    <w:p>
+      <w:pPr>
+        <w:pStyle w:val="Default"/>
+        <w:rPr>
+          <w:sz w:val="23"/>
+          <w:szCs w:val="23"/>
+        </w:rPr>
+      </w:pPr>
+      <w:r>
+        <w:rPr>
+          <w:sz w:val="23"/>
+          <w:szCs w:val="23"/>
+        </w:rPr>
+        <w:t xml:space="preserve">FOREACH (n IN (CASE WHEN </w:t>
+      </w:r>
+      <w:proofErr w:type="spellStart"/>
+      <w:proofErr w:type="gramStart"/>
+      <w:r>
+        <w:rPr>
+          <w:sz w:val="23"/>
+          <w:szCs w:val="23"/>
+        </w:rPr>
+        <w:t>line.Director</w:t>
+      </w:r>
+      <w:proofErr w:type="spellEnd"/>
+      <w:proofErr w:type="gramEnd"/>
+      <w:r>
+        <w:rPr>
+          <w:sz w:val="23"/>
+          <w:szCs w:val="23"/>
+        </w:rPr>
+        <w:t xml:space="preserve"> IS NULL THEN [] ELSE [1] END) |</w:t>
+      </w:r>
+    </w:p>
+    <w:p>
+      <w:pPr>
+        <w:pStyle w:val="Default"/>
+        <w:rPr>
+          <w:sz w:val="23"/>
+          <w:szCs w:val="23"/>
+        </w:rPr>
+      </w:pPr>
+      <w:r>
+        <w:rPr>
+          <w:sz w:val="23"/>
+          <w:szCs w:val="23"/>
+        </w:rPr>
+        <w:t>MERGE (</w:t>
+      </w:r>
+      <w:proofErr w:type="spellStart"/>
+      <w:proofErr w:type="gramStart"/>
+      <w:r>
+        <w:rPr>
+          <w:sz w:val="23"/>
+          <w:szCs w:val="23"/>
+        </w:rPr>
+        <w:t>d:Director</w:t>
+      </w:r>
+      <w:proofErr w:type="spellEnd"/>
+      <w:proofErr w:type="gramEnd"/>
+      <w:r>
+        <w:rPr>
+          <w:sz w:val="23"/>
+          <w:szCs w:val="23"/>
+        </w:rPr>
+        <w:t xml:space="preserve"> {</w:t>
+      </w:r>
+      <w:proofErr w:type="spellStart"/>
+      <w:r>
+        <w:rPr>
+          <w:sz w:val="23"/>
+          <w:szCs w:val="23"/>
+        </w:rPr>
+        <w:t>name</w:t>
+      </w:r>
+      <w:proofErr w:type="spellEnd"/>
+      <w:r>
+        <w:rPr>
+          <w:sz w:val="23"/>
+          <w:szCs w:val="23"/>
+        </w:rPr>
+        <w:t xml:space="preserve">: </w:t>
+      </w:r>
+      <w:proofErr w:type="spellStart"/>
+      <w:r>
+        <w:rPr>
+          <w:sz w:val="23"/>
+          <w:szCs w:val="23"/>
+        </w:rPr>
+        <w:t>line.Director</w:t>
+      </w:r>
+      <w:proofErr w:type="spellEnd"/>
+      <w:r>
+        <w:rPr>
+          <w:sz w:val="23"/>
+          <w:szCs w:val="23"/>
+        </w:rPr>
         <w:t>})</w:t>
       </w:r>
     </w:p>
@@ -663,6 +781,54 @@
           <w:sz w:val="23"/>
           <w:szCs w:val="23"/>
         </w:rPr>
+        <w:t>CREATE (d)-</w:t>
+      </w:r>
+      <w:proofErr w:type="gramStart"/>
+      <w:r>
+        <w:rPr>
+          <w:sz w:val="23"/>
+          <w:szCs w:val="23"/>
+        </w:rPr>
+        <w:t>[:DIRECTED</w:t>
+      </w:r>
+      <w:proofErr w:type="gramEnd"/>
+      <w:r>
+        <w:rPr>
+          <w:sz w:val="23"/>
+          <w:szCs w:val="23"/>
+        </w:rPr>
+        <w:t>]-&gt;(m)</w:t>
+      </w:r>
+    </w:p>
+    <w:p>
+      <w:pPr>
+        <w:pStyle w:val="Default"/>
+        <w:rPr>
+          <w:sz w:val="23"/>
+          <w:szCs w:val="23"/>
+        </w:rPr>
+      </w:pPr>
+      <w:r>
+        <w:rPr>
+          <w:sz w:val="23"/>
+          <w:szCs w:val="23"/>
+        </w:rPr>
+        <w:t>)</w:t>
+      </w:r>
+    </w:p>
+    <w:p>
+      <w:pPr>
+        <w:pStyle w:val="Default"/>
+        <w:rPr>
+          <w:sz w:val="23"/>
+          <w:szCs w:val="23"/>
+        </w:rPr>
+      </w:pPr>
+      <w:r>
+        <w:rPr>
+          <w:sz w:val="23"/>
+          <w:szCs w:val="23"/>
+        </w:rPr>
         <w:t xml:space="preserve">FOREACH (n IN (CASE WHEN </w:t>
       </w:r>
       <w:proofErr w:type="spellStart"/>
@@ -672,7 +838,7 @@
           <w:sz w:val="23"/>
           <w:szCs w:val="23"/>
         </w:rPr>
-        <w:t>line.Director</w:t>
+        <w:t>line.Genre</w:t>
       </w:r>
       <w:proofErr w:type="spellEnd"/>
       <w:proofErr w:type="gramEnd"/>
@@ -706,7 +872,7 @@
           <w:sz w:val="23"/>
           <w:szCs w:val="23"/>
         </w:rPr>
-        <w:t>d:Director</w:t>
+        <w:t>g:Genre</w:t>
       </w:r>
       <w:proofErr w:type="spellEnd"/>
       <w:proofErr w:type="gramEnd"/>
@@ -739,7 +905,7 @@
           <w:sz w:val="23"/>
           <w:szCs w:val="23"/>
         </w:rPr>
-        <w:t>line.Director</w:t>
+        <w:t>line.Genre</w:t>
       </w:r>
       <w:proofErr w:type="spellEnd"/>
       <w:r>
@@ -763,169 +929,7 @@
           <w:sz w:val="23"/>
           <w:szCs w:val="23"/>
         </w:rPr>
-        <w:t>CREATE (d)-</w:t>
-      </w:r>
-      <w:proofErr w:type="gramStart"/>
-      <w:r>
-        <w:rPr>
-          <w:sz w:val="23"/>
-          <w:szCs w:val="23"/>
-        </w:rPr>
-        <w:t>[:DIRECTED</w:t>
-      </w:r>
-      <w:proofErr w:type="gramEnd"/>
-      <w:r>
-        <w:rPr>
-          <w:sz w:val="23"/>
-          <w:szCs w:val="23"/>
-        </w:rPr>
-        <w:t>]-&gt;(m</w:t>
-      </w:r>
-      <w:r>
-        <w:rPr>
-          <w:sz w:val="23"/>
-          <w:szCs w:val="23"/>
-        </w:rPr>
-        <w:t>)</w:t>
-      </w:r>
-    </w:p>
-    <w:p>
-      <w:pPr>
-        <w:pStyle w:val="Default"/>
-        <w:rPr>
-          <w:sz w:val="23"/>
-          <w:szCs w:val="23"/>
-        </w:rPr>
-      </w:pPr>
-      <w:r>
-        <w:rPr>
-          <w:sz w:val="23"/>
-          <w:szCs w:val="23"/>
-        </w:rPr>
-        <w:t>)</w:t>
-      </w:r>
-    </w:p>
-    <w:p>
-      <w:pPr>
-        <w:pStyle w:val="Default"/>
-        <w:rPr>
-          <w:sz w:val="23"/>
-          <w:szCs w:val="23"/>
-        </w:rPr>
-      </w:pPr>
-      <w:r>
-        <w:rPr>
-          <w:sz w:val="23"/>
-          <w:szCs w:val="23"/>
-        </w:rPr>
-        <w:t xml:space="preserve">FOREACH (n IN (CASE WHEN </w:t>
-      </w:r>
-      <w:proofErr w:type="spellStart"/>
-      <w:proofErr w:type="gramStart"/>
-      <w:r>
-        <w:rPr>
-          <w:sz w:val="23"/>
-          <w:szCs w:val="23"/>
-        </w:rPr>
-        <w:t>line.Genre</w:t>
-      </w:r>
-      <w:proofErr w:type="spellEnd"/>
-      <w:proofErr w:type="gramEnd"/>
-      <w:r>
-        <w:rPr>
-          <w:sz w:val="23"/>
-          <w:szCs w:val="23"/>
-        </w:rPr>
-        <w:t xml:space="preserve"> IS NULL THEN [] ELSE [1] END) |</w:t>
-      </w:r>
-    </w:p>
-    <w:p>
-      <w:pPr>
-        <w:pStyle w:val="Default"/>
-        <w:rPr>
-          <w:sz w:val="23"/>
-          <w:szCs w:val="23"/>
-        </w:rPr>
-      </w:pPr>
-      <w:r>
-        <w:rPr>
-          <w:sz w:val="23"/>
-          <w:szCs w:val="23"/>
-        </w:rPr>
-        <w:t>MERGE (</w:t>
-      </w:r>
-      <w:proofErr w:type="spellStart"/>
-      <w:proofErr w:type="gramStart"/>
-      <w:r>
-        <w:rPr>
-          <w:sz w:val="23"/>
-          <w:szCs w:val="23"/>
-        </w:rPr>
-        <w:t>g:Genre</w:t>
-      </w:r>
-      <w:proofErr w:type="spellEnd"/>
-      <w:proofErr w:type="gramEnd"/>
-      <w:r>
-        <w:rPr>
-          <w:sz w:val="23"/>
-          <w:szCs w:val="23"/>
-        </w:rPr>
-        <w:t xml:space="preserve"> {</w:t>
-      </w:r>
-      <w:proofErr w:type="spellStart"/>
-      <w:r>
-        <w:rPr>
-          <w:sz w:val="23"/>
-          <w:szCs w:val="23"/>
-        </w:rPr>
-        <w:t>name</w:t>
-      </w:r>
-      <w:proofErr w:type="spellEnd"/>
-      <w:r>
-        <w:rPr>
-          <w:sz w:val="23"/>
-          <w:szCs w:val="23"/>
-        </w:rPr>
-        <w:t xml:space="preserve">: </w:t>
-      </w:r>
-      <w:proofErr w:type="spellStart"/>
-      <w:r>
-        <w:rPr>
-          <w:sz w:val="23"/>
-          <w:szCs w:val="23"/>
-        </w:rPr>
-        <w:t>line.Genre</w:t>
-      </w:r>
-      <w:proofErr w:type="spellEnd"/>
-      <w:r>
-        <w:rPr>
-          <w:sz w:val="23"/>
-          <w:szCs w:val="23"/>
-        </w:rPr>
-        <w:t>})</w:t>
-      </w:r>
-    </w:p>
-    <w:p>
-      <w:pPr>
-        <w:pStyle w:val="Default"/>
-        <w:rPr>
-          <w:sz w:val="23"/>
-          <w:szCs w:val="23"/>
-        </w:rPr>
-      </w:pPr>
-      <w:r>
-        <w:rPr>
-          <w:sz w:val="23"/>
-          <w:szCs w:val="23"/>
-        </w:rPr>
-        <w:t>CREATE (m</w:t>
-      </w:r>
-      <w:r>
-        <w:rPr>
-          <w:sz w:val="23"/>
-          <w:szCs w:val="23"/>
-        </w:rPr>
-        <w:t>)-</w:t>
+        <w:t>CREATE (m)-</w:t>
       </w:r>
       <w:proofErr w:type="gramStart"/>
       <w:r>
@@ -2111,7 +2115,7 @@
 </file>
 
 <file path=customXml/itemProps1.xml><?xml version="1.0" encoding="utf-8"?>
-<ds:datastoreItem xmlns:ds="http://schemas.openxmlformats.org/officeDocument/2006/customXml" ds:itemID="{DB3F13B0-C217-4541-8658-386BE5700468}">
+<ds:datastoreItem xmlns:ds="http://schemas.openxmlformats.org/officeDocument/2006/customXml" ds:itemID="{34BB364C-DCB4-4F51-A8FE-097046561F66}">
   <ds:schemaRefs>
     <ds:schemaRef ds:uri="http://schemas.openxmlformats.org/officeDocument/2006/bibliography"/>
   </ds:schemaRefs>

</xml_diff>

<commit_message>
correcion problema en la ordenación
</commit_message>
<xml_diff>
--- a/Guía de instalación.docx
+++ b/Guía de instalación.docx
@@ -487,7 +487,14 @@
           <w:sz w:val="23"/>
           <w:szCs w:val="23"/>
         </w:rPr>
-        <w:t>CREATE (</w:t>
+        <w:t>CREATE</w:t>
+      </w:r>
+      <w:r>
+        <w:rPr>
+          <w:sz w:val="23"/>
+          <w:szCs w:val="23"/>
+        </w:rPr>
+        <w:t xml:space="preserve"> (</w:t>
       </w:r>
       <w:proofErr w:type="spellStart"/>
       <w:proofErr w:type="gramStart"/>
@@ -601,6 +608,22 @@
           <w:sz w:val="23"/>
           <w:szCs w:val="23"/>
         </w:rPr>
+        <w:t xml:space="preserve">, score: </w:t>
+      </w:r>
+      <w:proofErr w:type="spellStart"/>
+      <w:r>
+        <w:rPr>
+          <w:sz w:val="23"/>
+          <w:szCs w:val="23"/>
+        </w:rPr>
+        <w:t>line.Score</w:t>
+      </w:r>
+      <w:proofErr w:type="spellEnd"/>
+      <w:r>
+        <w:rPr>
+          <w:sz w:val="23"/>
+          <w:szCs w:val="23"/>
+        </w:rPr>
         <w:t xml:space="preserve">, </w:t>
       </w:r>
       <w:proofErr w:type="spellStart"/>
@@ -609,7 +632,7 @@
           <w:sz w:val="23"/>
           <w:szCs w:val="23"/>
         </w:rPr>
-        <w:t>metascore</w:t>
+        <w:t>genre</w:t>
       </w:r>
       <w:proofErr w:type="spellEnd"/>
       <w:r>
@@ -625,23 +648,98 @@
           <w:sz w:val="23"/>
           <w:szCs w:val="23"/>
         </w:rPr>
-        <w:t>line.Metascore</w:t>
-      </w:r>
-      <w:proofErr w:type="spellEnd"/>
-      <w:r>
-        <w:rPr>
-          <w:sz w:val="23"/>
-          <w:szCs w:val="23"/>
-        </w:rPr>
-        <w:t xml:space="preserve">, </w:t>
-      </w:r>
-      <w:proofErr w:type="spellStart"/>
-      <w:r>
-        <w:rPr>
-          <w:sz w:val="23"/>
-          <w:szCs w:val="23"/>
-        </w:rPr>
-        <w:t>genre</w:t>
+        <w:t>line.</w:t>
+      </w:r>
+      <w:r>
+        <w:rPr>
+          <w:sz w:val="23"/>
+          <w:szCs w:val="23"/>
+        </w:rPr>
+        <w:t>Genre</w:t>
+      </w:r>
+      <w:proofErr w:type="spellEnd"/>
+      <w:r>
+        <w:rPr>
+          <w:sz w:val="23"/>
+          <w:szCs w:val="23"/>
+        </w:rPr>
+        <w:t xml:space="preserve"> })</w:t>
+      </w:r>
+    </w:p>
+    <w:p>
+      <w:pPr>
+        <w:pStyle w:val="Default"/>
+        <w:rPr>
+          <w:sz w:val="23"/>
+          <w:szCs w:val="23"/>
+        </w:rPr>
+      </w:pPr>
+      <w:r>
+        <w:rPr>
+          <w:sz w:val="23"/>
+          <w:szCs w:val="23"/>
+        </w:rPr>
+        <w:t xml:space="preserve">FOREACH (n IN (CASE WHEN </w:t>
+      </w:r>
+      <w:proofErr w:type="spellStart"/>
+      <w:proofErr w:type="gramStart"/>
+      <w:r>
+        <w:rPr>
+          <w:sz w:val="23"/>
+          <w:szCs w:val="23"/>
+        </w:rPr>
+        <w:t>line.Director</w:t>
+      </w:r>
+      <w:proofErr w:type="spellEnd"/>
+      <w:proofErr w:type="gramEnd"/>
+      <w:r>
+        <w:rPr>
+          <w:sz w:val="23"/>
+          <w:szCs w:val="23"/>
+        </w:rPr>
+        <w:t xml:space="preserve"> IS NULL THEN [] ELSE [1] END) |</w:t>
+      </w:r>
+    </w:p>
+    <w:p>
+      <w:pPr>
+        <w:pStyle w:val="Default"/>
+        <w:rPr>
+          <w:sz w:val="23"/>
+          <w:szCs w:val="23"/>
+        </w:rPr>
+      </w:pPr>
+      <w:r>
+        <w:rPr>
+          <w:sz w:val="23"/>
+          <w:szCs w:val="23"/>
+        </w:rPr>
+        <w:t>MERGE (</w:t>
+      </w:r>
+      <w:proofErr w:type="spellStart"/>
+      <w:proofErr w:type="gramStart"/>
+      <w:r>
+        <w:rPr>
+          <w:sz w:val="23"/>
+          <w:szCs w:val="23"/>
+        </w:rPr>
+        <w:t>d:Director</w:t>
+      </w:r>
+      <w:proofErr w:type="spellEnd"/>
+      <w:proofErr w:type="gramEnd"/>
+      <w:r>
+        <w:rPr>
+          <w:sz w:val="23"/>
+          <w:szCs w:val="23"/>
+        </w:rPr>
+        <w:t xml:space="preserve"> {</w:t>
+      </w:r>
+      <w:proofErr w:type="spellStart"/>
+      <w:r>
+        <w:rPr>
+          <w:sz w:val="23"/>
+          <w:szCs w:val="23"/>
+        </w:rPr>
+        <w:t>name</w:t>
       </w:r>
       <w:proofErr w:type="spellEnd"/>
       <w:r>
@@ -657,15 +755,104 @@
           <w:sz w:val="23"/>
           <w:szCs w:val="23"/>
         </w:rPr>
+        <w:t>line.Director</w:t>
+      </w:r>
+      <w:proofErr w:type="spellEnd"/>
+      <w:r>
+        <w:rPr>
+          <w:sz w:val="23"/>
+          <w:szCs w:val="23"/>
+        </w:rPr>
+        <w:t>})</w:t>
+      </w:r>
+    </w:p>
+    <w:p>
+      <w:pPr>
+        <w:pStyle w:val="Default"/>
+        <w:rPr>
+          <w:sz w:val="23"/>
+          <w:szCs w:val="23"/>
+        </w:rPr>
+      </w:pPr>
+      <w:r>
+        <w:rPr>
+          <w:sz w:val="23"/>
+          <w:szCs w:val="23"/>
+        </w:rPr>
+        <w:t>CREATE (d)-</w:t>
+      </w:r>
+      <w:proofErr w:type="gramStart"/>
+      <w:r>
+        <w:rPr>
+          <w:sz w:val="23"/>
+          <w:szCs w:val="23"/>
+        </w:rPr>
+        <w:t>[:DIRECTED</w:t>
+      </w:r>
+      <w:proofErr w:type="gramEnd"/>
+      <w:r>
+        <w:rPr>
+          <w:sz w:val="23"/>
+          <w:szCs w:val="23"/>
+        </w:rPr>
+        <w:t>]-&gt;(m</w:t>
+      </w:r>
+      <w:r>
+        <w:rPr>
+          <w:sz w:val="23"/>
+          <w:szCs w:val="23"/>
+        </w:rPr>
+        <w:t>)</w:t>
+      </w:r>
+    </w:p>
+    <w:p>
+      <w:pPr>
+        <w:pStyle w:val="Default"/>
+        <w:rPr>
+          <w:sz w:val="23"/>
+          <w:szCs w:val="23"/>
+        </w:rPr>
+      </w:pPr>
+      <w:r>
+        <w:rPr>
+          <w:sz w:val="23"/>
+          <w:szCs w:val="23"/>
+        </w:rPr>
+        <w:t>)</w:t>
+      </w:r>
+    </w:p>
+    <w:p>
+      <w:pPr>
+        <w:pStyle w:val="Default"/>
+        <w:rPr>
+          <w:sz w:val="23"/>
+          <w:szCs w:val="23"/>
+        </w:rPr>
+      </w:pPr>
+      <w:r>
+        <w:rPr>
+          <w:sz w:val="23"/>
+          <w:szCs w:val="23"/>
+        </w:rPr>
+        <w:t xml:space="preserve">FOREACH (n IN (CASE WHEN </w:t>
+      </w:r>
+      <w:proofErr w:type="spellStart"/>
+      <w:proofErr w:type="gramStart"/>
+      <w:r>
+        <w:rPr>
+          <w:sz w:val="23"/>
+          <w:szCs w:val="23"/>
+        </w:rPr>
         <w:t>line.Genre</w:t>
       </w:r>
       <w:proofErr w:type="spellEnd"/>
-      <w:r>
-        <w:rPr>
-          <w:sz w:val="23"/>
-          <w:szCs w:val="23"/>
-        </w:rPr>
-        <w:t xml:space="preserve"> })</w:t>
+      <w:proofErr w:type="gramEnd"/>
+      <w:r>
+        <w:rPr>
+          <w:sz w:val="23"/>
+          <w:szCs w:val="23"/>
+        </w:rPr>
+        <w:t xml:space="preserve"> IS NULL THEN [] ELSE [1] END) |</w:t>
       </w:r>
     </w:p>
     <w:p>
@@ -681,7 +868,7 @@
           <w:sz w:val="23"/>
           <w:szCs w:val="23"/>
         </w:rPr>
-        <w:t xml:space="preserve">FOREACH (n IN (CASE WHEN </w:t>
+        <w:t>MERGE (</w:t>
       </w:r>
       <w:proofErr w:type="spellStart"/>
       <w:proofErr w:type="gramStart"/>
@@ -690,7 +877,7 @@
           <w:sz w:val="23"/>
           <w:szCs w:val="23"/>
         </w:rPr>
-        <w:t>line.Director</w:t>
+        <w:t>g:Genre</w:t>
       </w:r>
       <w:proofErr w:type="spellEnd"/>
       <w:proofErr w:type="gramEnd"/>
@@ -699,7 +886,39 @@
           <w:sz w:val="23"/>
           <w:szCs w:val="23"/>
         </w:rPr>
-        <w:t xml:space="preserve"> IS NULL THEN [] ELSE [1] END) |</w:t>
+        <w:t xml:space="preserve"> {</w:t>
+      </w:r>
+      <w:proofErr w:type="spellStart"/>
+      <w:r>
+        <w:rPr>
+          <w:sz w:val="23"/>
+          <w:szCs w:val="23"/>
+        </w:rPr>
+        <w:t>name</w:t>
+      </w:r>
+      <w:proofErr w:type="spellEnd"/>
+      <w:r>
+        <w:rPr>
+          <w:sz w:val="23"/>
+          <w:szCs w:val="23"/>
+        </w:rPr>
+        <w:t xml:space="preserve">: </w:t>
+      </w:r>
+      <w:proofErr w:type="spellStart"/>
+      <w:r>
+        <w:rPr>
+          <w:sz w:val="23"/>
+          <w:szCs w:val="23"/>
+        </w:rPr>
+        <w:t>line.Genre</w:t>
+      </w:r>
+      <w:proofErr w:type="spellEnd"/>
+      <w:r>
+        <w:rPr>
+          <w:sz w:val="23"/>
+          <w:szCs w:val="23"/>
+        </w:rPr>
+        <w:t>})</w:t>
       </w:r>
     </w:p>
     <w:p>
@@ -715,221 +934,14 @@
           <w:sz w:val="23"/>
           <w:szCs w:val="23"/>
         </w:rPr>
-        <w:t>MERGE (</w:t>
-      </w:r>
-      <w:proofErr w:type="spellStart"/>
-      <w:proofErr w:type="gramStart"/>
-      <w:r>
-        <w:rPr>
-          <w:sz w:val="23"/>
-          <w:szCs w:val="23"/>
-        </w:rPr>
-        <w:t>d:Director</w:t>
-      </w:r>
-      <w:proofErr w:type="spellEnd"/>
-      <w:proofErr w:type="gramEnd"/>
-      <w:r>
-        <w:rPr>
-          <w:sz w:val="23"/>
-          <w:szCs w:val="23"/>
-        </w:rPr>
-        <w:t xml:space="preserve"> {</w:t>
-      </w:r>
-      <w:proofErr w:type="spellStart"/>
-      <w:r>
-        <w:rPr>
-          <w:sz w:val="23"/>
-          <w:szCs w:val="23"/>
-        </w:rPr>
-        <w:t>name</w:t>
-      </w:r>
-      <w:proofErr w:type="spellEnd"/>
-      <w:r>
-        <w:rPr>
-          <w:sz w:val="23"/>
-          <w:szCs w:val="23"/>
-        </w:rPr>
-        <w:t xml:space="preserve">: </w:t>
-      </w:r>
-      <w:proofErr w:type="spellStart"/>
-      <w:r>
-        <w:rPr>
-          <w:sz w:val="23"/>
-          <w:szCs w:val="23"/>
-        </w:rPr>
-        <w:t>line.Director</w:t>
-      </w:r>
-      <w:proofErr w:type="spellEnd"/>
-      <w:r>
-        <w:rPr>
-          <w:sz w:val="23"/>
-          <w:szCs w:val="23"/>
-        </w:rPr>
-        <w:t>})</w:t>
-      </w:r>
-    </w:p>
-    <w:p>
-      <w:pPr>
-        <w:pStyle w:val="Default"/>
-        <w:rPr>
-          <w:sz w:val="23"/>
-          <w:szCs w:val="23"/>
-        </w:rPr>
-      </w:pPr>
-      <w:r>
-        <w:rPr>
-          <w:sz w:val="23"/>
-          <w:szCs w:val="23"/>
-        </w:rPr>
-        <w:t>CREATE (d)-</w:t>
-      </w:r>
-      <w:proofErr w:type="gramStart"/>
-      <w:r>
-        <w:rPr>
-          <w:sz w:val="23"/>
-          <w:szCs w:val="23"/>
-        </w:rPr>
-        <w:t>[:DIRECTED</w:t>
-      </w:r>
-      <w:proofErr w:type="gramEnd"/>
-      <w:r>
-        <w:rPr>
-          <w:sz w:val="23"/>
-          <w:szCs w:val="23"/>
-        </w:rPr>
-        <w:t>]-&gt;(m)</w:t>
-      </w:r>
-    </w:p>
-    <w:p>
-      <w:pPr>
-        <w:pStyle w:val="Default"/>
-        <w:rPr>
-          <w:sz w:val="23"/>
-          <w:szCs w:val="23"/>
-        </w:rPr>
-      </w:pPr>
-      <w:r>
-        <w:rPr>
-          <w:sz w:val="23"/>
-          <w:szCs w:val="23"/>
-        </w:rPr>
-        <w:t>)</w:t>
-      </w:r>
-    </w:p>
-    <w:p>
-      <w:pPr>
-        <w:pStyle w:val="Default"/>
-        <w:rPr>
-          <w:sz w:val="23"/>
-          <w:szCs w:val="23"/>
-        </w:rPr>
-      </w:pPr>
-      <w:r>
-        <w:rPr>
-          <w:sz w:val="23"/>
-          <w:szCs w:val="23"/>
-        </w:rPr>
-        <w:t xml:space="preserve">FOREACH (n IN (CASE WHEN </w:t>
-      </w:r>
-      <w:proofErr w:type="spellStart"/>
-      <w:proofErr w:type="gramStart"/>
-      <w:r>
-        <w:rPr>
-          <w:sz w:val="23"/>
-          <w:szCs w:val="23"/>
-        </w:rPr>
-        <w:t>line.Genre</w:t>
-      </w:r>
-      <w:proofErr w:type="spellEnd"/>
-      <w:proofErr w:type="gramEnd"/>
-      <w:r>
-        <w:rPr>
-          <w:sz w:val="23"/>
-          <w:szCs w:val="23"/>
-        </w:rPr>
-        <w:t xml:space="preserve"> IS NULL THEN [] ELSE [1] END) |</w:t>
-      </w:r>
-    </w:p>
-    <w:p>
-      <w:pPr>
-        <w:pStyle w:val="Default"/>
-        <w:rPr>
-          <w:sz w:val="23"/>
-          <w:szCs w:val="23"/>
-        </w:rPr>
-      </w:pPr>
-      <w:r>
-        <w:rPr>
-          <w:sz w:val="23"/>
-          <w:szCs w:val="23"/>
-        </w:rPr>
-        <w:t>MERGE (</w:t>
-      </w:r>
-      <w:proofErr w:type="spellStart"/>
-      <w:proofErr w:type="gramStart"/>
-      <w:r>
-        <w:rPr>
-          <w:sz w:val="23"/>
-          <w:szCs w:val="23"/>
-        </w:rPr>
-        <w:t>g:Genre</w:t>
-      </w:r>
-      <w:proofErr w:type="spellEnd"/>
-      <w:proofErr w:type="gramEnd"/>
-      <w:r>
-        <w:rPr>
-          <w:sz w:val="23"/>
-          <w:szCs w:val="23"/>
-        </w:rPr>
-        <w:t xml:space="preserve"> {</w:t>
-      </w:r>
-      <w:proofErr w:type="spellStart"/>
-      <w:r>
-        <w:rPr>
-          <w:sz w:val="23"/>
-          <w:szCs w:val="23"/>
-        </w:rPr>
-        <w:t>name</w:t>
-      </w:r>
-      <w:proofErr w:type="spellEnd"/>
-      <w:r>
-        <w:rPr>
-          <w:sz w:val="23"/>
-          <w:szCs w:val="23"/>
-        </w:rPr>
-        <w:t xml:space="preserve">: </w:t>
-      </w:r>
-      <w:proofErr w:type="spellStart"/>
-      <w:r>
-        <w:rPr>
-          <w:sz w:val="23"/>
-          <w:szCs w:val="23"/>
-        </w:rPr>
-        <w:t>line.Genre</w:t>
-      </w:r>
-      <w:proofErr w:type="spellEnd"/>
-      <w:r>
-        <w:rPr>
-          <w:sz w:val="23"/>
-          <w:szCs w:val="23"/>
-        </w:rPr>
-        <w:t>})</w:t>
-      </w:r>
-    </w:p>
-    <w:p>
-      <w:pPr>
-        <w:pStyle w:val="Default"/>
-        <w:rPr>
-          <w:sz w:val="23"/>
-          <w:szCs w:val="23"/>
-        </w:rPr>
-      </w:pPr>
-      <w:r>
-        <w:rPr>
-          <w:sz w:val="23"/>
-          <w:szCs w:val="23"/>
-        </w:rPr>
-        <w:t>CREATE (m)-</w:t>
+        <w:t>CREATE (m</w:t>
+      </w:r>
+      <w:r>
+        <w:rPr>
+          <w:sz w:val="23"/>
+          <w:szCs w:val="23"/>
+        </w:rPr>
+        <w:t>)-</w:t>
       </w:r>
       <w:proofErr w:type="gramStart"/>
       <w:r>
@@ -2115,7 +2127,7 @@
 </file>
 
 <file path=customXml/itemProps1.xml><?xml version="1.0" encoding="utf-8"?>
-<ds:datastoreItem xmlns:ds="http://schemas.openxmlformats.org/officeDocument/2006/customXml" ds:itemID="{34BB364C-DCB4-4F51-A8FE-097046561F66}">
+<ds:datastoreItem xmlns:ds="http://schemas.openxmlformats.org/officeDocument/2006/customXml" ds:itemID="{0BFCAA10-7873-411E-B29A-0A8271A4211D}">
   <ds:schemaRefs>
     <ds:schemaRef ds:uri="http://schemas.openxmlformats.org/officeDocument/2006/bibliography"/>
   </ds:schemaRefs>

</xml_diff>